<commit_message>
Added chef/ubuntu version to OPERATING_SYSTEMS.
</commit_message>
<xml_diff>
--- a/README.docx
+++ b/README.docx
@@ -3,10 +3,21 @@
 <w:document xmlns:wpc="http://schemas.microsoft.com/office/word/2010/wordprocessingCanvas" xmlns:mc="http://schemas.openxmlformats.org/markup-compatibility/2006" xmlns:o="urn:schemas-microsoft-com:office:office" xmlns:r="http://schemas.openxmlformats.org/officeDocument/2006/relationships" xmlns:m="http://schemas.openxmlformats.org/officeDocument/2006/math" xmlns:v="urn:schemas-microsoft-com:vml" xmlns:wp14="http://schemas.microsoft.com/office/word/2010/wordprocessingDrawing" xmlns:wp="http://schemas.openxmlformats.org/drawingml/2006/wordprocessingDrawing" xmlns:w10="urn:schemas-microsoft-com:office:word" xmlns:w="http://schemas.openxmlformats.org/wordprocessingml/2006/main" xmlns:w14="http://schemas.microsoft.com/office/word/2010/wordml" xmlns:wpg="http://schemas.microsoft.com/office/word/2010/wordprocessingGroup" xmlns:wpi="http://schemas.microsoft.com/office/word/2010/wordprocessingInk" xmlns:wne="http://schemas.microsoft.com/office/word/2006/wordml" xmlns:wps="http://schemas.microsoft.com/office/word/2010/wordprocessingShape" mc:Ignorable="w14 wp14">
   <w:body>
     <w:p>
-      <w:r>
+      <w:pPr>
+        <w:rPr>
+          <w:b/>
+        </w:rPr>
+      </w:pPr>
+      <w:r>
+        <w:rPr>
+          <w:b/>
+        </w:rPr>
         <w:t xml:space="preserve">General </w:t>
       </w:r>
       <w:r>
+        <w:rPr>
+          <w:b/>
+        </w:rPr>
         <w:t>Instructions:</w:t>
       </w:r>
     </w:p>
@@ -80,105 +91,231 @@
         <w:t xml:space="preserve">Navigate to </w:t>
       </w:r>
       <w:r>
-        <w:t>the vagrant_project directory and run the command “vagrant init</w:t>
+        <w:t>the vagrant_project directory and run the command “vagrant init”. This will initialize a vagrant “repository” in the directory.</w:t>
+      </w:r>
+    </w:p>
+    <w:p>
+      <w:pPr>
+        <w:pStyle w:val="ListParagraph"/>
+        <w:numPr>
+          <w:ilvl w:val="0"/>
+          <w:numId w:val="1"/>
+        </w:numPr>
+      </w:pPr>
+      <w:r>
+        <w:t>Clone and extract the zip/</w:t>
+      </w:r>
+      <w:r>
+        <w:t>GitHub</w:t>
+      </w:r>
+      <w:r>
+        <w:t xml:space="preserve"> TITLE in the directory. TODO: Nail down the exact step here</w:t>
+      </w:r>
+    </w:p>
+    <w:p>
+      <w:pPr>
+        <w:pStyle w:val="ListParagraph"/>
+        <w:numPr>
+          <w:ilvl w:val="0"/>
+          <w:numId w:val="1"/>
+        </w:numPr>
+      </w:pPr>
+      <w:r>
+        <w:t>A.</w:t>
+      </w:r>
+      <w:r>
+        <w:t xml:space="preserve"> </w:t>
+      </w:r>
+      <w:r>
+        <w:t xml:space="preserve">Windows based: </w:t>
+      </w:r>
+      <w:r>
+        <w:t>Run Automate_Vagrant_</w:t>
+      </w:r>
+      <w:r>
+        <w:t>Config.exe.</w:t>
+      </w:r>
+    </w:p>
+    <w:p>
+      <w:pPr>
+        <w:ind w:left="720"/>
+      </w:pPr>
+      <w:r>
+        <w:t>B. Linux based: From terminal run python Automate_V</w:t>
+      </w:r>
+      <w:r>
+        <w:t xml:space="preserve">agrant_Config.py in the project </w:t>
+      </w:r>
+      <w:r>
+        <w:t>directory.</w:t>
+      </w:r>
+    </w:p>
+    <w:p>
+      <w:pPr>
+        <w:pStyle w:val="ListParagraph"/>
+        <w:numPr>
+          <w:ilvl w:val="0"/>
+          <w:numId w:val="1"/>
+        </w:numPr>
+      </w:pPr>
+      <w:r>
+        <w:t>Make the appropriate choices for parameters.</w:t>
+      </w:r>
+    </w:p>
+    <w:p>
+      <w:pPr>
+        <w:pStyle w:val="ListParagraph"/>
+        <w:numPr>
+          <w:ilvl w:val="0"/>
+          <w:numId w:val="1"/>
+        </w:numPr>
+      </w:pPr>
+      <w:r>
+        <w:t>Run the command “vagrant up” from the command line while in the vagrant_project directory.</w:t>
+      </w:r>
+    </w:p>
+    <w:p>
+      <w:pPr>
+        <w:pStyle w:val="ListParagraph"/>
+        <w:numPr>
+          <w:ilvl w:val="0"/>
+          <w:numId w:val="1"/>
+        </w:numPr>
+      </w:pPr>
+      <w:r>
+        <w:t>Given a successful install approximately 10-20 minutes should pass.</w:t>
+      </w:r>
+    </w:p>
+    <w:p>
+      <w:pPr>
+        <w:pStyle w:val="ListParagraph"/>
+        <w:numPr>
+          <w:ilvl w:val="0"/>
+          <w:numId w:val="1"/>
+        </w:numPr>
+      </w:pPr>
+      <w:r>
+        <w:t xml:space="preserve">SSH in via “vagrant ssh” within the terminal if on Linux. However, if on Windows Putty must be installed. Using Putty SSH in to 127.0.0.1 with user:”vagrant” password:”vagrant”. </w:t>
+      </w:r>
+    </w:p>
+    <w:p>
+      <w:pPr>
+        <w:pStyle w:val="ListParagraph"/>
+        <w:numPr>
+          <w:ilvl w:val="0"/>
+          <w:numId w:val="1"/>
+        </w:numPr>
+      </w:pPr>
+      <w:r>
+        <w:t>For easier access navigate to the vagrant project directory and double click on loadWF.html , to have the portal open in the browser.</w:t>
+      </w:r>
+    </w:p>
+    <w:p/>
+    <w:p/>
+    <w:p>
+      <w:pPr>
+        <w:rPr>
+          <w:b/>
+        </w:rPr>
+      </w:pPr>
+      <w:r>
+        <w:rPr>
+          <w:b/>
+        </w:rPr>
+        <w:t>Add Aditional Boxes:</w:t>
+      </w:r>
+    </w:p>
+    <w:p>
+      <w:pPr>
+        <w:pStyle w:val="ListParagraph"/>
+        <w:numPr>
+          <w:ilvl w:val="0"/>
+          <w:numId w:val="3"/>
+        </w:numPr>
+      </w:pPr>
+      <w:r>
+        <w:t xml:space="preserve">If one wants to add additional “desired” boxes. One must find the particular box id online at </w:t>
+      </w:r>
+      <w:hyperlink r:id="rId8" w:history="1">
+        <w:r>
+          <w:rPr>
+            <w:rStyle w:val="Hyperlink"/>
+          </w:rPr>
+          <w:t>https://atlas.hashicorp.com/boxes/search</w:t>
+        </w:r>
+      </w:hyperlink>
+      <w:r>
+        <w:t xml:space="preserve"> . This is the official hashicorp repository . A boxes name is usually of the format x/y where x and y describe certain properties (Ex: hashicorp/precise64 is assembled by hashicorp and is 64 bit flavor of Ubuntu).</w:t>
+      </w:r>
+    </w:p>
+    <w:p>
+      <w:pPr>
+        <w:pStyle w:val="ListParagraph"/>
+        <w:numPr>
+          <w:ilvl w:val="0"/>
+          <w:numId w:val="3"/>
+        </w:numPr>
+      </w:pPr>
+      <w:r>
+        <w:t>Upon obtaining the official box id, one must open Automate_Vagrant_Config.py in their editor of choice.</w:t>
+      </w:r>
+    </w:p>
+    <w:p>
+      <w:pPr>
+        <w:pStyle w:val="ListParagraph"/>
+        <w:numPr>
+          <w:ilvl w:val="0"/>
+          <w:numId w:val="3"/>
+        </w:numPr>
+      </w:pPr>
+      <w:r>
+        <w:t>There are two locations where changes must be made. The first is in the global dictionary named OPERATING_SYSTEMS.  If the official box id of the newly desired box is X/Y the entry will look like this:</w:t>
+      </w:r>
+    </w:p>
+    <w:p>
+      <w:pPr>
+        <w:pStyle w:val="ListParagraph"/>
+        <w:numPr>
+          <w:ilvl w:val="1"/>
+          <w:numId w:val="3"/>
+        </w:numPr>
+      </w:pPr>
+      <w:r>
+        <w:t>“X/Y” : { “name” : ”</w:t>
+      </w:r>
+      <w:r>
+        <w:t xml:space="preserve"> </w:t>
+      </w:r>
+      <w:r>
+        <w:t xml:space="preserve">X/Y”, “description” : “insert description here”} </w:t>
+      </w:r>
+    </w:p>
+    <w:p>
+      <w:pPr>
+        <w:ind w:left="720"/>
+      </w:pPr>
+      <w:r>
+        <w:t>The second location is within a list in the main() function. There is a list named m_target_boxes , simple add the id of the box into the list as “X/Y”.</w:t>
+      </w:r>
+    </w:p>
+    <w:p>
+      <w:pPr>
+        <w:pStyle w:val="ListParagraph"/>
+        <w:numPr>
+          <w:ilvl w:val="0"/>
+          <w:numId w:val="3"/>
+        </w:numPr>
+      </w:pPr>
+      <w:r>
+        <w:t xml:space="preserve">The script will now automatically query your system for currently installed vagrant boxes and install boxes that are absent. </w:t>
       </w:r>
       <w:bookmarkStart w:id="0" w:name="_GoBack"/>
       <w:bookmarkEnd w:id="0"/>
-      <w:r>
-        <w:t>”. This will initialize a vagrant “repository” in the directory.</w:t>
-      </w:r>
-    </w:p>
-    <w:p>
-      <w:pPr>
-        <w:pStyle w:val="ListParagraph"/>
-        <w:numPr>
-          <w:ilvl w:val="0"/>
-          <w:numId w:val="1"/>
-        </w:numPr>
-      </w:pPr>
-      <w:r>
-        <w:t>Clone and extract the zip/</w:t>
-      </w:r>
-      <w:r>
-        <w:t>GitHub</w:t>
-      </w:r>
-      <w:r>
-        <w:t xml:space="preserve"> TITLE in the directory. TODO: Nail down the exact step here</w:t>
-      </w:r>
-    </w:p>
-    <w:p>
-      <w:pPr>
-        <w:pStyle w:val="ListParagraph"/>
-        <w:numPr>
-          <w:ilvl w:val="0"/>
-          <w:numId w:val="1"/>
-        </w:numPr>
-      </w:pPr>
-      <w:r>
-        <w:t>A.</w:t>
-      </w:r>
-      <w:r>
-        <w:t xml:space="preserve"> </w:t>
-      </w:r>
-      <w:r>
-        <w:t xml:space="preserve">Windows based: </w:t>
-      </w:r>
-      <w:r>
-        <w:t>Run Automate_Vagrant_</w:t>
-      </w:r>
-      <w:r>
-        <w:t>Config.exe.</w:t>
-      </w:r>
     </w:p>
     <w:p>
       <w:pPr>
         <w:ind w:left="720"/>
       </w:pPr>
-      <w:r>
-        <w:t>B. Linux based: From terminal run python Automate_V</w:t>
-      </w:r>
-      <w:r>
-        <w:t xml:space="preserve">agrant_Config.py in the project </w:t>
-      </w:r>
-      <w:r>
-        <w:t>directory.</w:t>
-      </w:r>
-    </w:p>
-    <w:p>
-      <w:pPr>
-        <w:pStyle w:val="ListParagraph"/>
-        <w:numPr>
-          <w:ilvl w:val="0"/>
-          <w:numId w:val="1"/>
-        </w:numPr>
-      </w:pPr>
-      <w:r>
-        <w:t>Make the appropriate choices for parameters.</w:t>
-      </w:r>
-    </w:p>
-    <w:p>
-      <w:pPr>
-        <w:pStyle w:val="ListParagraph"/>
-        <w:numPr>
-          <w:ilvl w:val="0"/>
-          <w:numId w:val="1"/>
-        </w:numPr>
-      </w:pPr>
-      <w:r>
-        <w:t>Run the command “vagrant up” from the command line while in the vagrant_project directory.</w:t>
-      </w:r>
-    </w:p>
-    <w:p>
-      <w:pPr>
-        <w:pStyle w:val="ListParagraph"/>
-        <w:numPr>
-          <w:ilvl w:val="0"/>
-          <w:numId w:val="1"/>
-        </w:numPr>
-      </w:pPr>
-      <w:r>
-        <w:t>?</w:t>
-      </w:r>
     </w:p>
     <w:sectPr>
       <w:pgSz w:w="12240" w:h="15840"/>
@@ -193,6 +330,95 @@
 <file path=word/numbering.xml><?xml version="1.0" encoding="utf-8"?>
 <w:numbering xmlns:wpc="http://schemas.microsoft.com/office/word/2010/wordprocessingCanvas" xmlns:mc="http://schemas.openxmlformats.org/markup-compatibility/2006" xmlns:o="urn:schemas-microsoft-com:office:office" xmlns:r="http://schemas.openxmlformats.org/officeDocument/2006/relationships" xmlns:m="http://schemas.openxmlformats.org/officeDocument/2006/math" xmlns:v="urn:schemas-microsoft-com:vml" xmlns:wp14="http://schemas.microsoft.com/office/word/2010/wordprocessingDrawing" xmlns:wp="http://schemas.openxmlformats.org/drawingml/2006/wordprocessingDrawing" xmlns:w10="urn:schemas-microsoft-com:office:word" xmlns:w="http://schemas.openxmlformats.org/wordprocessingml/2006/main" xmlns:w14="http://schemas.microsoft.com/office/word/2010/wordml" xmlns:wpg="http://schemas.microsoft.com/office/word/2010/wordprocessingGroup" xmlns:wpi="http://schemas.microsoft.com/office/word/2010/wordprocessingInk" xmlns:wne="http://schemas.microsoft.com/office/word/2006/wordml" xmlns:wps="http://schemas.microsoft.com/office/word/2010/wordprocessingShape" mc:Ignorable="w14 wp14">
   <w:abstractNum w:abstractNumId="0">
+    <w:nsid w:val="24145CC3"/>
+    <w:multiLevelType w:val="hybridMultilevel"/>
+    <w:tmpl w:val="49964CB8"/>
+    <w:lvl w:ilvl="0" w:tplc="0409000F">
+      <w:start w:val="1"/>
+      <w:numFmt w:val="decimal"/>
+      <w:lvlText w:val="%1."/>
+      <w:lvlJc w:val="left"/>
+      <w:pPr>
+        <w:ind w:left="720" w:hanging="360"/>
+      </w:pPr>
+      <w:rPr>
+        <w:rFonts w:hint="default"/>
+      </w:rPr>
+    </w:lvl>
+    <w:lvl w:ilvl="1" w:tplc="04090019">
+      <w:start w:val="1"/>
+      <w:numFmt w:val="lowerLetter"/>
+      <w:lvlText w:val="%2."/>
+      <w:lvlJc w:val="left"/>
+      <w:pPr>
+        <w:ind w:left="1440" w:hanging="360"/>
+      </w:pPr>
+    </w:lvl>
+    <w:lvl w:ilvl="2" w:tplc="0409001B">
+      <w:start w:val="1"/>
+      <w:numFmt w:val="lowerRoman"/>
+      <w:lvlText w:val="%3."/>
+      <w:lvlJc w:val="right"/>
+      <w:pPr>
+        <w:ind w:left="2160" w:hanging="180"/>
+      </w:pPr>
+    </w:lvl>
+    <w:lvl w:ilvl="3" w:tplc="0409000F">
+      <w:start w:val="1"/>
+      <w:numFmt w:val="decimal"/>
+      <w:lvlText w:val="%4."/>
+      <w:lvlJc w:val="left"/>
+      <w:pPr>
+        <w:ind w:left="2880" w:hanging="360"/>
+      </w:pPr>
+    </w:lvl>
+    <w:lvl w:ilvl="4" w:tplc="04090019" w:tentative="1">
+      <w:start w:val="1"/>
+      <w:numFmt w:val="lowerLetter"/>
+      <w:lvlText w:val="%5."/>
+      <w:lvlJc w:val="left"/>
+      <w:pPr>
+        <w:ind w:left="3600" w:hanging="360"/>
+      </w:pPr>
+    </w:lvl>
+    <w:lvl w:ilvl="5" w:tplc="0409001B" w:tentative="1">
+      <w:start w:val="1"/>
+      <w:numFmt w:val="lowerRoman"/>
+      <w:lvlText w:val="%6."/>
+      <w:lvlJc w:val="right"/>
+      <w:pPr>
+        <w:ind w:left="4320" w:hanging="180"/>
+      </w:pPr>
+    </w:lvl>
+    <w:lvl w:ilvl="6" w:tplc="0409000F" w:tentative="1">
+      <w:start w:val="1"/>
+      <w:numFmt w:val="decimal"/>
+      <w:lvlText w:val="%7."/>
+      <w:lvlJc w:val="left"/>
+      <w:pPr>
+        <w:ind w:left="5040" w:hanging="360"/>
+      </w:pPr>
+    </w:lvl>
+    <w:lvl w:ilvl="7" w:tplc="04090019" w:tentative="1">
+      <w:start w:val="1"/>
+      <w:numFmt w:val="lowerLetter"/>
+      <w:lvlText w:val="%8."/>
+      <w:lvlJc w:val="left"/>
+      <w:pPr>
+        <w:ind w:left="5760" w:hanging="360"/>
+      </w:pPr>
+    </w:lvl>
+    <w:lvl w:ilvl="8" w:tplc="0409001B" w:tentative="1">
+      <w:start w:val="1"/>
+      <w:numFmt w:val="lowerRoman"/>
+      <w:lvlText w:val="%9."/>
+      <w:lvlJc w:val="right"/>
+      <w:pPr>
+        <w:ind w:left="6480" w:hanging="180"/>
+      </w:pPr>
+    </w:lvl>
+  </w:abstractNum>
+  <w:abstractNum w:abstractNumId="1">
     <w:nsid w:val="4A933577"/>
     <w:multiLevelType w:val="hybridMultilevel"/>
     <w:tmpl w:val="170C830A"/>
@@ -281,7 +507,102 @@
       </w:pPr>
     </w:lvl>
   </w:abstractNum>
+  <w:abstractNum w:abstractNumId="2">
+    <w:nsid w:val="5BCA1FDF"/>
+    <w:multiLevelType w:val="hybridMultilevel"/>
+    <w:tmpl w:val="54D4B7B8"/>
+    <w:lvl w:ilvl="0" w:tplc="0409000F">
+      <w:start w:val="1"/>
+      <w:numFmt w:val="decimal"/>
+      <w:lvlText w:val="%1."/>
+      <w:lvlJc w:val="left"/>
+      <w:pPr>
+        <w:ind w:left="720" w:hanging="360"/>
+      </w:pPr>
+      <w:rPr>
+        <w:rFonts w:hint="default"/>
+      </w:rPr>
+    </w:lvl>
+    <w:lvl w:ilvl="1" w:tplc="04090019" w:tentative="1">
+      <w:start w:val="1"/>
+      <w:numFmt w:val="lowerLetter"/>
+      <w:lvlText w:val="%2."/>
+      <w:lvlJc w:val="left"/>
+      <w:pPr>
+        <w:ind w:left="1440" w:hanging="360"/>
+      </w:pPr>
+    </w:lvl>
+    <w:lvl w:ilvl="2" w:tplc="0409001B" w:tentative="1">
+      <w:start w:val="1"/>
+      <w:numFmt w:val="lowerRoman"/>
+      <w:lvlText w:val="%3."/>
+      <w:lvlJc w:val="right"/>
+      <w:pPr>
+        <w:ind w:left="2160" w:hanging="180"/>
+      </w:pPr>
+    </w:lvl>
+    <w:lvl w:ilvl="3" w:tplc="0409000F" w:tentative="1">
+      <w:start w:val="1"/>
+      <w:numFmt w:val="decimal"/>
+      <w:lvlText w:val="%4."/>
+      <w:lvlJc w:val="left"/>
+      <w:pPr>
+        <w:ind w:left="2880" w:hanging="360"/>
+      </w:pPr>
+    </w:lvl>
+    <w:lvl w:ilvl="4" w:tplc="04090019" w:tentative="1">
+      <w:start w:val="1"/>
+      <w:numFmt w:val="lowerLetter"/>
+      <w:lvlText w:val="%5."/>
+      <w:lvlJc w:val="left"/>
+      <w:pPr>
+        <w:ind w:left="3600" w:hanging="360"/>
+      </w:pPr>
+    </w:lvl>
+    <w:lvl w:ilvl="5" w:tplc="0409001B" w:tentative="1">
+      <w:start w:val="1"/>
+      <w:numFmt w:val="lowerRoman"/>
+      <w:lvlText w:val="%6."/>
+      <w:lvlJc w:val="right"/>
+      <w:pPr>
+        <w:ind w:left="4320" w:hanging="180"/>
+      </w:pPr>
+    </w:lvl>
+    <w:lvl w:ilvl="6" w:tplc="0409000F" w:tentative="1">
+      <w:start w:val="1"/>
+      <w:numFmt w:val="decimal"/>
+      <w:lvlText w:val="%7."/>
+      <w:lvlJc w:val="left"/>
+      <w:pPr>
+        <w:ind w:left="5040" w:hanging="360"/>
+      </w:pPr>
+    </w:lvl>
+    <w:lvl w:ilvl="7" w:tplc="04090019" w:tentative="1">
+      <w:start w:val="1"/>
+      <w:numFmt w:val="lowerLetter"/>
+      <w:lvlText w:val="%8."/>
+      <w:lvlJc w:val="left"/>
+      <w:pPr>
+        <w:ind w:left="5760" w:hanging="360"/>
+      </w:pPr>
+    </w:lvl>
+    <w:lvl w:ilvl="8" w:tplc="0409001B" w:tentative="1">
+      <w:start w:val="1"/>
+      <w:numFmt w:val="lowerRoman"/>
+      <w:lvlText w:val="%9."/>
+      <w:lvlJc w:val="right"/>
+      <w:pPr>
+        <w:ind w:left="6480" w:hanging="180"/>
+      </w:pPr>
+    </w:lvl>
+  </w:abstractNum>
   <w:num w:numId="1">
+    <w:abstractNumId w:val="1"/>
+  </w:num>
+  <w:num w:numId="2">
+    <w:abstractNumId w:val="2"/>
+  </w:num>
+  <w:num w:numId="3">
     <w:abstractNumId w:val="0"/>
   </w:num>
 </w:numbering>

</xml_diff>

<commit_message>
More comments to script
</commit_message>
<xml_diff>
--- a/README.docx
+++ b/README.docx
@@ -4,321 +4,374 @@
   <w:body>
     <w:p>
       <w:pPr>
-        <w:rPr>
-          <w:b/>
-        </w:rPr>
-      </w:pPr>
-      <w:r>
-        <w:rPr>
-          <w:b/>
-        </w:rPr>
-        <w:t xml:space="preserve">General </w:t>
-      </w:r>
-      <w:r>
-        <w:rPr>
-          <w:b/>
-        </w:rPr>
-        <w:t>Instructions:</w:t>
-      </w:r>
-    </w:p>
-    <w:p>
-      <w:pPr>
-        <w:pStyle w:val="ListParagraph"/>
-        <w:numPr>
-          <w:ilvl w:val="0"/>
-          <w:numId w:val="1"/>
-        </w:numPr>
-      </w:pPr>
-      <w:r>
-        <w:t xml:space="preserve">Install vagrant from </w:t>
-      </w:r>
-      <w:hyperlink r:id="rId6" w:history="1">
-        <w:r>
-          <w:rPr>
-            <w:rStyle w:val="Hyperlink"/>
-          </w:rPr>
-          <w:t>http://www.vagrantup.com/downloads.html</w:t>
-        </w:r>
-      </w:hyperlink>
-      <w:r>
-        <w:t xml:space="preserve">  choose appropriate OS.</w:t>
-      </w:r>
-    </w:p>
-    <w:p>
-      <w:pPr>
-        <w:pStyle w:val="ListParagraph"/>
-        <w:numPr>
-          <w:ilvl w:val="0"/>
-          <w:numId w:val="1"/>
-        </w:numPr>
-      </w:pPr>
-      <w:r>
-        <w:t xml:space="preserve">Install Python 2.7.X from </w:t>
-      </w:r>
-      <w:hyperlink r:id="rId7" w:history="1">
-        <w:r>
-          <w:rPr>
-            <w:rStyle w:val="Hyperlink"/>
-          </w:rPr>
-          <w:t>https://www.python.org/downloads</w:t>
-        </w:r>
-      </w:hyperlink>
-      <w:r>
-        <w:t xml:space="preserve">. </w:t>
-      </w:r>
-    </w:p>
-    <w:p>
-      <w:pPr>
-        <w:pStyle w:val="ListParagraph"/>
-        <w:numPr>
-          <w:ilvl w:val="0"/>
-          <w:numId w:val="1"/>
-        </w:numPr>
-      </w:pPr>
-      <w:r>
-        <w:t>Create a new directory to house the vagrant project. Will be referred to as C:\vagrant_project throughout these instructions.</w:t>
-      </w:r>
-    </w:p>
-    <w:p>
-      <w:pPr>
-        <w:pStyle w:val="ListParagraph"/>
-        <w:numPr>
-          <w:ilvl w:val="0"/>
-          <w:numId w:val="1"/>
-        </w:numPr>
-      </w:pPr>
-      <w:r>
-        <w:t xml:space="preserve">Navigate to </w:t>
-      </w:r>
-      <w:r>
-        <w:t>the vagrant_project directory and run the command “vagrant init”. This will initialize a vagrant “repository” in the directory.</w:t>
-      </w:r>
-    </w:p>
-    <w:p>
-      <w:pPr>
-        <w:pStyle w:val="ListParagraph"/>
-        <w:numPr>
-          <w:ilvl w:val="0"/>
-          <w:numId w:val="1"/>
-        </w:numPr>
-      </w:pPr>
-      <w:r>
-        <w:t>Clone and extract the zip/</w:t>
-      </w:r>
-      <w:r>
-        <w:t>GitHub</w:t>
-      </w:r>
-      <w:r>
-        <w:t xml:space="preserve"> TITLE in the directory. TODO: Nail down the exact step here</w:t>
-      </w:r>
-    </w:p>
-    <w:p>
-      <w:pPr>
-        <w:pStyle w:val="ListParagraph"/>
-        <w:numPr>
-          <w:ilvl w:val="0"/>
-          <w:numId w:val="1"/>
-        </w:numPr>
-      </w:pPr>
-      <w:r>
-        <w:t>A.</w:t>
-      </w:r>
+        <w:ind w:left="720"/>
+      </w:pPr>
+      <w:r>
+        <w:t>=General Instructions</w:t>
+      </w:r>
+      <w:proofErr w:type="gramStart"/>
+      <w:r>
+        <w:t>:=</w:t>
+      </w:r>
+      <w:proofErr w:type="gramEnd"/>
+    </w:p>
+    <w:p>
+      <w:pPr>
+        <w:ind w:left="720"/>
+      </w:pPr>
+      <w:r>
+        <w:t>*1.</w:t>
+      </w:r>
+      <w:r>
+        <w:tab/>
+        <w:t>Install vagrant from http://www.vagrantup.com/</w:t>
+      </w:r>
+      <w:proofErr w:type="gramStart"/>
+      <w:r>
+        <w:t>downloads.html  choose</w:t>
+      </w:r>
+      <w:proofErr w:type="gramEnd"/>
+      <w:r>
+        <w:t xml:space="preserve"> appropriate OS.</w:t>
+      </w:r>
+    </w:p>
+    <w:p>
+      <w:pPr>
+        <w:ind w:left="720"/>
+      </w:pPr>
+      <w:r>
+        <w:t>*2.</w:t>
+      </w:r>
+      <w:r>
+        <w:tab/>
+        <w:t xml:space="preserve">Install Python 2.7.X from https://www.python.org/downloads. </w:t>
+      </w:r>
+    </w:p>
+    <w:p>
+      <w:pPr>
+        <w:ind w:left="720"/>
+      </w:pPr>
+      <w:r>
+        <w:t>*3.</w:t>
+      </w:r>
+      <w:r>
+        <w:tab/>
+        <w:t>Create a new directory to house the vagrant project.</w:t>
+      </w:r>
+    </w:p>
+    <w:p>
+      <w:pPr>
+        <w:ind w:left="720"/>
+      </w:pPr>
+      <w:r>
+        <w:t>*4.</w:t>
+      </w:r>
+      <w:r>
+        <w:tab/>
+        <w:t xml:space="preserve">Navigate to the </w:t>
+      </w:r>
+      <w:proofErr w:type="spellStart"/>
+      <w:r>
+        <w:t>vagrant_project</w:t>
+      </w:r>
+      <w:proofErr w:type="spellEnd"/>
+      <w:r>
+        <w:t xml:space="preserve"> directory and run the command “vagrant </w:t>
+      </w:r>
+      <w:proofErr w:type="spellStart"/>
+      <w:r>
+        <w:t>init</w:t>
+      </w:r>
+      <w:proofErr w:type="spellEnd"/>
+      <w:r>
+        <w:t>” from the command line. This will initialize a vagrant “instance” in the directory.</w:t>
+      </w:r>
+    </w:p>
+    <w:p>
+      <w:pPr>
+        <w:ind w:left="720"/>
+      </w:pPr>
+      <w:r>
+        <w:t>*5.</w:t>
+      </w:r>
+      <w:r>
+        <w:tab/>
+        <w:t>Clone and extract the zip/GitHub TITLE in the directory. *TODO*</w:t>
+      </w:r>
+    </w:p>
+    <w:p>
+      <w:pPr>
+        <w:ind w:left="720"/>
+      </w:pPr>
+      <w:r>
+        <w:t>*6.     From terminal/command line run "python Automate_Vagrant_Config.py" while in the project directory.</w:t>
+      </w:r>
+    </w:p>
+    <w:p>
+      <w:pPr>
+        <w:ind w:left="720"/>
+      </w:pPr>
+      <w:r>
+        <w:t>*7.</w:t>
+      </w:r>
+      <w:r>
+        <w:tab/>
+        <w:t>Make the appropriate choices for parameters.</w:t>
+      </w:r>
+    </w:p>
+    <w:p>
+      <w:pPr>
+        <w:ind w:left="720"/>
+      </w:pPr>
+      <w:r>
+        <w:t>*8.</w:t>
+      </w:r>
+      <w:r>
+        <w:tab/>
+        <w:t xml:space="preserve">Run the command “vagrant up” from the command line while in the </w:t>
+      </w:r>
+      <w:proofErr w:type="spellStart"/>
+      <w:r>
+        <w:t>vagrant_project</w:t>
+      </w:r>
+      <w:proofErr w:type="spellEnd"/>
+      <w:r>
+        <w:t xml:space="preserve"> directory.</w:t>
+      </w:r>
+    </w:p>
+    <w:p>
+      <w:pPr>
+        <w:ind w:left="720"/>
+      </w:pPr>
+      <w:r>
+        <w:t>*9.</w:t>
+      </w:r>
+      <w:r>
+        <w:tab/>
+        <w:t xml:space="preserve">Given a successful install approximately 10-20 minutes should pass. Upon which the script will output various status updates concluding with the local guest OS </w:t>
+      </w:r>
+      <w:proofErr w:type="spellStart"/>
+      <w:r>
+        <w:t>ip</w:t>
+      </w:r>
+      <w:proofErr w:type="spellEnd"/>
+      <w:r>
+        <w:t>.</w:t>
+      </w:r>
+    </w:p>
+    <w:p>
+      <w:pPr>
+        <w:ind w:left="720"/>
+      </w:pPr>
+      <w:r>
+        <w:t>*10.</w:t>
+      </w:r>
+      <w:r>
+        <w:tab/>
+        <w:t xml:space="preserve">SSH in via “vagrant </w:t>
+      </w:r>
+      <w:proofErr w:type="spellStart"/>
+      <w:proofErr w:type="gramStart"/>
+      <w:r>
+        <w:t>ssh</w:t>
+      </w:r>
+      <w:proofErr w:type="spellEnd"/>
+      <w:proofErr w:type="gramEnd"/>
+      <w:r>
+        <w:t xml:space="preserve">” within the terminal if on Linux. However, if on Windows Putty must be installed. Using Putty SSH in to 127.0.0.1 with </w:t>
+      </w:r>
+      <w:proofErr w:type="spellStart"/>
+      <w:r>
+        <w:t>user:”vagrant</w:t>
+      </w:r>
+      <w:proofErr w:type="spellEnd"/>
+      <w:r>
+        <w:t xml:space="preserve">” </w:t>
+      </w:r>
+      <w:proofErr w:type="spellStart"/>
+      <w:r>
+        <w:t>password:”vagrant</w:t>
+      </w:r>
+      <w:proofErr w:type="spellEnd"/>
+      <w:r>
+        <w:t xml:space="preserve">”. </w:t>
+      </w:r>
+    </w:p>
+    <w:p>
+      <w:pPr>
+        <w:ind w:left="720"/>
+      </w:pPr>
+      <w:r>
+        <w:t>*11.</w:t>
+      </w:r>
+      <w:r>
+        <w:tab/>
+        <w:t xml:space="preserve">For easier access navigate to the vagrant project directory and double click on </w:t>
+      </w:r>
+      <w:proofErr w:type="gramStart"/>
+      <w:r>
+        <w:t>loadWF.html ,</w:t>
+      </w:r>
+      <w:proofErr w:type="gramEnd"/>
+      <w:r>
+        <w:t xml:space="preserve"> to have the portal open in the browser.</w:t>
+      </w:r>
+    </w:p>
+    <w:p>
+      <w:pPr>
+        <w:ind w:left="720"/>
+      </w:pPr>
+    </w:p>
+    <w:p>
+      <w:pPr>
+        <w:ind w:left="720"/>
+      </w:pPr>
+      <w:r>
+        <w:t>=Add Additional Boxes=</w:t>
+      </w:r>
+    </w:p>
+    <w:p>
+      <w:pPr>
+        <w:ind w:left="720"/>
+      </w:pPr>
+      <w:r>
+        <w:t>*1.</w:t>
+      </w:r>
+      <w:r>
+        <w:tab/>
+        <w:t>If one wants to add additional “desired” boxes. One must find the particular box id online at https://atlas.hashicorp.com/boxes/</w:t>
+      </w:r>
+      <w:proofErr w:type="gramStart"/>
+      <w:r>
+        <w:t>search .</w:t>
+      </w:r>
+      <w:proofErr w:type="gramEnd"/>
+      <w:r>
+        <w:t xml:space="preserve"> This is the official </w:t>
+      </w:r>
+      <w:proofErr w:type="spellStart"/>
+      <w:r>
+        <w:t>hashicorp</w:t>
+      </w:r>
+      <w:proofErr w:type="spellEnd"/>
       <w:r>
         <w:t xml:space="preserve"> </w:t>
       </w:r>
-      <w:r>
-        <w:t xml:space="preserve">Windows based: </w:t>
-      </w:r>
-      <w:r>
-        <w:t>Run Automate_Vagrant_</w:t>
-      </w:r>
-      <w:r>
-        <w:t>Config.exe.</w:t>
-      </w:r>
-    </w:p>
-    <w:p>
-      <w:pPr>
-        <w:ind w:left="720"/>
-      </w:pPr>
-      <w:r>
-        <w:t>B. Linux based: From terminal run python Automate_V</w:t>
-      </w:r>
-      <w:r>
-        <w:t xml:space="preserve">agrant_Config.py in the project </w:t>
-      </w:r>
-      <w:r>
-        <w:t>directory.</w:t>
-      </w:r>
-    </w:p>
-    <w:p>
-      <w:pPr>
-        <w:pStyle w:val="ListParagraph"/>
-        <w:numPr>
-          <w:ilvl w:val="0"/>
-          <w:numId w:val="1"/>
-        </w:numPr>
-      </w:pPr>
-      <w:r>
-        <w:t>Make the appropriate choices for parameters.</w:t>
-      </w:r>
-    </w:p>
-    <w:p>
-      <w:pPr>
-        <w:pStyle w:val="ListParagraph"/>
-        <w:numPr>
-          <w:ilvl w:val="0"/>
-          <w:numId w:val="1"/>
-        </w:numPr>
-      </w:pPr>
-      <w:r>
-        <w:t>Run the command “vagrant up” from the command line while in the vagrant_project directory.</w:t>
-      </w:r>
-    </w:p>
-    <w:p>
-      <w:pPr>
-        <w:pStyle w:val="ListParagraph"/>
-        <w:numPr>
-          <w:ilvl w:val="0"/>
-          <w:numId w:val="1"/>
-        </w:numPr>
-      </w:pPr>
-      <w:r>
-        <w:t>Given a successful install approximately 10-20 minutes should pass.</w:t>
-      </w:r>
-    </w:p>
-    <w:p>
-      <w:pPr>
-        <w:pStyle w:val="ListParagraph"/>
-        <w:numPr>
-          <w:ilvl w:val="0"/>
-          <w:numId w:val="1"/>
-        </w:numPr>
-      </w:pPr>
-      <w:r>
-        <w:t xml:space="preserve">SSH in via “vagrant ssh” within the terminal if on Linux. However, if on Windows Putty must be installed. Using Putty SSH in to 127.0.0.1 with user:”vagrant” password:”vagrant”. </w:t>
-      </w:r>
-    </w:p>
-    <w:p>
-      <w:pPr>
-        <w:pStyle w:val="ListParagraph"/>
-        <w:numPr>
-          <w:ilvl w:val="0"/>
-          <w:numId w:val="1"/>
-        </w:numPr>
-      </w:pPr>
-      <w:r>
-        <w:t>For easier access navigate to the vagrant project directory and double click on loadWF.html , to have the portal open in the browser.</w:t>
-      </w:r>
-    </w:p>
-    <w:p/>
-    <w:p/>
-    <w:p>
-      <w:pPr>
-        <w:rPr>
-          <w:b/>
-        </w:rPr>
-      </w:pPr>
-      <w:r>
-        <w:rPr>
-          <w:b/>
-        </w:rPr>
-        <w:t>Add Aditional Boxes:</w:t>
-      </w:r>
-    </w:p>
-    <w:p>
-      <w:pPr>
-        <w:pStyle w:val="ListParagraph"/>
-        <w:numPr>
-          <w:ilvl w:val="0"/>
-          <w:numId w:val="3"/>
-        </w:numPr>
-      </w:pPr>
-      <w:r>
-        <w:t xml:space="preserve">If one wants to add additional “desired” boxes. One must find the particular box id online at </w:t>
-      </w:r>
-      <w:hyperlink r:id="rId8" w:history="1">
-        <w:r>
-          <w:rPr>
-            <w:rStyle w:val="Hyperlink"/>
-          </w:rPr>
-          <w:t>https://atlas.hashicorp.com/boxes/search</w:t>
-        </w:r>
-      </w:hyperlink>
-      <w:r>
-        <w:t xml:space="preserve"> . This is the official hashicorp repository . A boxes name is usually of the format x/y where x and y describe certain properties (Ex: hashicorp/precise64 is assembled by hashicorp and is 64 bit flavor of Ubuntu).</w:t>
-      </w:r>
-    </w:p>
-    <w:p>
-      <w:pPr>
-        <w:pStyle w:val="ListParagraph"/>
-        <w:numPr>
-          <w:ilvl w:val="0"/>
-          <w:numId w:val="3"/>
-        </w:numPr>
-      </w:pPr>
-      <w:r>
+      <w:proofErr w:type="gramStart"/>
+      <w:r>
+        <w:t>repository .</w:t>
+      </w:r>
+      <w:proofErr w:type="gramEnd"/>
+      <w:r>
+        <w:t xml:space="preserve"> A boxes name is usually of the format X/Y where X and Y describe certain properties (Ex: </w:t>
+      </w:r>
+      <w:proofErr w:type="spellStart"/>
+      <w:r>
+        <w:t>hashicorp</w:t>
+      </w:r>
+      <w:proofErr w:type="spellEnd"/>
+      <w:r>
+        <w:t xml:space="preserve">/precise64 is assembled by </w:t>
+      </w:r>
+      <w:proofErr w:type="spellStart"/>
+      <w:r>
+        <w:t>hashicorp</w:t>
+      </w:r>
+      <w:proofErr w:type="spellEnd"/>
+      <w:r>
+        <w:t xml:space="preserve"> and is 64 bit flavor of Ubuntu).</w:t>
+      </w:r>
+    </w:p>
+    <w:p>
+      <w:pPr>
+        <w:ind w:left="720"/>
+      </w:pPr>
+      <w:r>
+        <w:t>*2.</w:t>
+      </w:r>
+      <w:r>
+        <w:tab/>
         <w:t>Upon obtaining the official box id, one must open Automate_Vagrant_Config.py in their editor of choice.</w:t>
       </w:r>
     </w:p>
     <w:p>
       <w:pPr>
-        <w:pStyle w:val="ListParagraph"/>
-        <w:numPr>
-          <w:ilvl w:val="0"/>
-          <w:numId w:val="3"/>
-        </w:numPr>
-      </w:pPr>
-      <w:r>
-        <w:t>There are two locations where changes must be made. The first is in the global dictionary named OPERATING_SYSTEMS.  If the official box id of the newly desired box is X/Y the entry will look like this:</w:t>
-      </w:r>
-    </w:p>
-    <w:p>
-      <w:pPr>
-        <w:pStyle w:val="ListParagraph"/>
-        <w:numPr>
-          <w:ilvl w:val="1"/>
-          <w:numId w:val="3"/>
-        </w:numPr>
-      </w:pPr>
-      <w:r>
-        <w:t>“X/Y” : { “name” : ”</w:t>
-      </w:r>
-      <w:r>
-        <w:t xml:space="preserve"> </w:t>
-      </w:r>
-      <w:r>
-        <w:t xml:space="preserve">X/Y”, “description” : “insert description here”} </w:t>
-      </w:r>
-    </w:p>
-    <w:p>
-      <w:pPr>
-        <w:ind w:left="720"/>
-      </w:pPr>
-      <w:r>
-        <w:t>The second location is within a list in the main() function. There is a list named m_target_boxes , simple add the id of the box into the list as “X/Y”.</w:t>
-      </w:r>
-    </w:p>
-    <w:p>
-      <w:pPr>
-        <w:pStyle w:val="ListParagraph"/>
-        <w:numPr>
-          <w:ilvl w:val="0"/>
-          <w:numId w:val="3"/>
-        </w:numPr>
-      </w:pPr>
-      <w:r>
-        <w:t xml:space="preserve">The script will now automatically query your system for currently installed vagrant boxes and install boxes that are absent. </w:t>
-      </w:r>
-      <w:r>
-        <w:t xml:space="preserve"> (Using the compiled .exe in the event you want to use the source code, you must have the required python-vagrant library)</w:t>
+        <w:ind w:left="720"/>
+      </w:pPr>
+      <w:r>
+        <w:t>*3.</w:t>
+      </w:r>
+      <w:r>
+        <w:tab/>
+        <w:t>There are two locations where changes must be made. The first is in the global dictionary named OPERATING_SYSTEMS.  If the official box id of the newly desired box is X/Y the entry will look like this (Remember to insert within the dictionaries’ brackets {}):</w:t>
+      </w:r>
+    </w:p>
+    <w:p>
+      <w:pPr>
+        <w:ind w:left="720"/>
+      </w:pPr>
+      <w:r>
+        <w:t xml:space="preserve">        a.</w:t>
+      </w:r>
+      <w:r>
+        <w:tab/>
+        <w:t xml:space="preserve"> “X/Y</w:t>
+      </w:r>
+      <w:proofErr w:type="gramStart"/>
+      <w:r>
+        <w:t>” :</w:t>
+      </w:r>
+      <w:proofErr w:type="gramEnd"/>
+      <w:r>
+        <w:t xml:space="preserve"> { “name” : ” X/Y”, “description” : “insert description here”} </w:t>
+      </w:r>
+    </w:p>
+    <w:p>
+      <w:pPr>
+        <w:ind w:left="720"/>
+      </w:pPr>
+      <w:r>
+        <w:lastRenderedPageBreak/>
+        <w:t xml:space="preserve">The second location is within a list in the </w:t>
+      </w:r>
+      <w:proofErr w:type="gramStart"/>
+      <w:r>
+        <w:t>main(</w:t>
+      </w:r>
+      <w:proofErr w:type="gramEnd"/>
+      <w:r>
+        <w:t xml:space="preserve">) function. There is a list named </w:t>
+      </w:r>
+      <w:proofErr w:type="spellStart"/>
+      <w:r>
+        <w:t>m_target_</w:t>
+      </w:r>
+      <w:proofErr w:type="gramStart"/>
+      <w:r>
+        <w:t>boxes</w:t>
+      </w:r>
+      <w:proofErr w:type="spellEnd"/>
+      <w:r>
+        <w:t xml:space="preserve"> ,</w:t>
+      </w:r>
+      <w:proofErr w:type="gramEnd"/>
+      <w:r>
+        <w:t xml:space="preserve"> simple add the id of the box into the list as “X/Y”.</w:t>
+      </w:r>
+    </w:p>
+    <w:p>
+      <w:pPr>
+        <w:ind w:left="720"/>
+      </w:pPr>
+      <w:r>
+        <w:t>*4.</w:t>
+      </w:r>
+      <w:r>
+        <w:tab/>
+        <w:t>The script will now automatically query your system for currently installed vagrant boxes and install boxes that are absent.</w:t>
       </w:r>
       <w:bookmarkStart w:id="0" w:name="_GoBack"/>
       <w:bookmarkEnd w:id="0"/>
-    </w:p>
-    <w:p>
-      <w:pPr>
-        <w:ind w:left="720"/>
-      </w:pPr>
     </w:p>
     <w:sectPr>
       <w:pgSz w:w="12240" w:h="15840"/>

</xml_diff>